<commit_message>
Added ai- agent and edited index file
</commit_message>
<xml_diff>
--- a/Documentation.docx
+++ b/Documentation.docx
@@ -14,6 +14,9 @@
     <w:p/>
     <w:p>
       <w:r>
+        <w:rPr>
+          <w:noProof/>
+        </w:rPr>
         <w:drawing>
           <wp:inline distT="0" distB="0" distL="0" distR="0" wp14:anchorId="77C800A5" wp14:editId="7EB1654B">
             <wp:extent cx="5731510" cy="3680460"/>
@@ -2091,7 +2094,7 @@
     <w:p>
       <w:r>
         <w:pict w14:anchorId="23B21ADB">
-          <v:rect id="_x0000_i1097" style="width:0;height:1.5pt" o:hralign="center" o:hrstd="t" o:hr="t" fillcolor="#a0a0a0" stroked="f"/>
+          <v:rect id="_x0000_i1025" style="width:0;height:1.5pt" o:hralign="center" o:hrstd="t" o:hr="t" fillcolor="#a0a0a0" stroked="f"/>
         </w:pict>
       </w:r>
     </w:p>
@@ -2206,7 +2209,7 @@
     <w:p>
       <w:r>
         <w:pict w14:anchorId="02BD01C1">
-          <v:rect id="_x0000_i1098" style="width:0;height:1.5pt" o:hralign="center" o:hrstd="t" o:hr="t" fillcolor="#a0a0a0" stroked="f"/>
+          <v:rect id="_x0000_i1026" style="width:0;height:1.5pt" o:hralign="center" o:hrstd="t" o:hr="t" fillcolor="#a0a0a0" stroked="f"/>
         </w:pict>
       </w:r>
     </w:p>
@@ -2299,7 +2302,7 @@
     <w:p>
       <w:r>
         <w:pict w14:anchorId="27F8F373">
-          <v:rect id="_x0000_i1099" style="width:0;height:1.5pt" o:hralign="center" o:hrstd="t" o:hr="t" fillcolor="#a0a0a0" stroked="f"/>
+          <v:rect id="_x0000_i1027" style="width:0;height:1.5pt" o:hralign="center" o:hrstd="t" o:hr="t" fillcolor="#a0a0a0" stroked="f"/>
         </w:pict>
       </w:r>
     </w:p>
@@ -2382,7 +2385,7 @@
     <w:p>
       <w:r>
         <w:pict w14:anchorId="14A04E4F">
-          <v:rect id="_x0000_i1100" style="width:0;height:1.5pt" o:hralign="center" o:hrstd="t" o:hr="t" fillcolor="#a0a0a0" stroked="f"/>
+          <v:rect id="_x0000_i1028" style="width:0;height:1.5pt" o:hralign="center" o:hrstd="t" o:hr="t" fillcolor="#a0a0a0" stroked="f"/>
         </w:pict>
       </w:r>
     </w:p>
@@ -2520,7 +2523,7 @@
     <w:p>
       <w:r>
         <w:pict w14:anchorId="64E8FAC6">
-          <v:rect id="_x0000_i1101" style="width:0;height:1.5pt" o:hralign="center" o:hrstd="t" o:hr="t" fillcolor="#a0a0a0" stroked="f"/>
+          <v:rect id="_x0000_i1029" style="width:0;height:1.5pt" o:hralign="center" o:hrstd="t" o:hr="t" fillcolor="#a0a0a0" stroked="f"/>
         </w:pict>
       </w:r>
     </w:p>
@@ -2592,7 +2595,7 @@
     <w:p>
       <w:r>
         <w:pict w14:anchorId="58E9621C">
-          <v:rect id="_x0000_i1102" style="width:0;height:1.5pt" o:hralign="center" o:hrstd="t" o:hr="t" fillcolor="#a0a0a0" stroked="f"/>
+          <v:rect id="_x0000_i1030" style="width:0;height:1.5pt" o:hralign="center" o:hrstd="t" o:hr="t" fillcolor="#a0a0a0" stroked="f"/>
         </w:pict>
       </w:r>
     </w:p>
@@ -2665,7 +2668,7 @@
     <w:p>
       <w:r>
         <w:pict w14:anchorId="0C65A065">
-          <v:rect id="_x0000_i1103" style="width:0;height:1.5pt" o:hralign="center" o:hrstd="t" o:hr="t" fillcolor="#a0a0a0" stroked="f"/>
+          <v:rect id="_x0000_i1031" style="width:0;height:1.5pt" o:hralign="center" o:hrstd="t" o:hr="t" fillcolor="#a0a0a0" stroked="f"/>
         </w:pict>
       </w:r>
     </w:p>
@@ -2787,7 +2790,7 @@
     <w:p>
       <w:r>
         <w:pict w14:anchorId="31C6FC76">
-          <v:rect id="_x0000_i1104" style="width:0;height:1.5pt" o:hralign="center" o:hrstd="t" o:hr="t" fillcolor="#a0a0a0" stroked="f"/>
+          <v:rect id="_x0000_i1032" style="width:0;height:1.5pt" o:hralign="center" o:hrstd="t" o:hr="t" fillcolor="#a0a0a0" stroked="f"/>
         </w:pict>
       </w:r>
     </w:p>
@@ -2860,7 +2863,7 @@
     <w:p>
       <w:r>
         <w:pict w14:anchorId="39D0166E">
-          <v:rect id="_x0000_i1105" style="width:0;height:1.5pt" o:hralign="center" o:hrstd="t" o:hr="t" fillcolor="#a0a0a0" stroked="f"/>
+          <v:rect id="_x0000_i1033" style="width:0;height:1.5pt" o:hralign="center" o:hrstd="t" o:hr="t" fillcolor="#a0a0a0" stroked="f"/>
         </w:pict>
       </w:r>
     </w:p>
@@ -2955,7 +2958,7 @@
       <w:r>
         <w:lastRenderedPageBreak/>
         <w:pict w14:anchorId="7EF95273">
-          <v:rect id="_x0000_i1106" style="width:0;height:1.5pt" o:hralign="center" o:hrstd="t" o:hr="t" fillcolor="#a0a0a0" stroked="f"/>
+          <v:rect id="_x0000_i1034" style="width:0;height:1.5pt" o:hralign="center" o:hrstd="t" o:hr="t" fillcolor="#a0a0a0" stroked="f"/>
         </w:pict>
       </w:r>
     </w:p>
@@ -3076,7 +3079,7 @@
     <w:p>
       <w:r>
         <w:pict w14:anchorId="3DDCF379">
-          <v:rect id="_x0000_i1107" style="width:0;height:1.5pt" o:hralign="center" o:hrstd="t" o:hr="t" fillcolor="#a0a0a0" stroked="f"/>
+          <v:rect id="_x0000_i1035" style="width:0;height:1.5pt" o:hralign="center" o:hrstd="t" o:hr="t" fillcolor="#a0a0a0" stroked="f"/>
         </w:pict>
       </w:r>
     </w:p>
@@ -3181,7 +3184,7 @@
     <w:p>
       <w:r>
         <w:pict w14:anchorId="60753FCC">
-          <v:rect id="_x0000_i1108" style="width:0;height:1.5pt" o:hralign="center" o:hrstd="t" o:hr="t" fillcolor="#a0a0a0" stroked="f"/>
+          <v:rect id="_x0000_i1036" style="width:0;height:1.5pt" o:hralign="center" o:hrstd="t" o:hr="t" fillcolor="#a0a0a0" stroked="f"/>
         </w:pict>
       </w:r>
     </w:p>
@@ -3322,6 +3325,1437 @@
       <w:r>
         <w:t>.</w:t>
       </w:r>
+    </w:p>
+    <w:p>
+      <w:pPr>
+        <w:pStyle w:val="NormalWeb"/>
+      </w:pPr>
+    </w:p>
+    <w:p>
+      <w:pPr>
+        <w:pStyle w:val="NormalWeb"/>
+        <w:rPr>
+          <w:b/>
+          <w:bCs/>
+        </w:rPr>
+      </w:pPr>
+      <w:r>
+        <w:rPr>
+          <w:rFonts w:ascii="Segoe UI Emoji" w:hAnsi="Segoe UI Emoji" w:cs="Segoe UI Emoji"/>
+          <w:b/>
+          <w:bCs/>
+        </w:rPr>
+        <w:t>🔁</w:t>
+      </w:r>
+      <w:r>
+        <w:rPr>
+          <w:b/>
+          <w:bCs/>
+        </w:rPr>
+        <w:t xml:space="preserve"> Common Backend Folder Structure (Node.js / Express)</w:t>
+      </w:r>
+    </w:p>
+    <w:tbl>
+      <w:tblPr>
+        <w:tblW w:w="0" w:type="auto"/>
+        <w:tblCellSpacing w:w="15" w:type="dxa"/>
+        <w:tblCellMar>
+          <w:top w:w="15" w:type="dxa"/>
+          <w:left w:w="15" w:type="dxa"/>
+          <w:bottom w:w="15" w:type="dxa"/>
+          <w:right w:w="15" w:type="dxa"/>
+        </w:tblCellMar>
+        <w:tblLook w:val="04A0" w:firstRow="1" w:lastRow="0" w:firstColumn="1" w:lastColumn="0" w:noHBand="0" w:noVBand="1"/>
+      </w:tblPr>
+      <w:tblGrid>
+        <w:gridCol w:w="1639"/>
+        <w:gridCol w:w="7387"/>
+      </w:tblGrid>
+      <w:tr>
+        <w:trPr>
+          <w:tblHeader/>
+          <w:tblCellSpacing w:w="15" w:type="dxa"/>
+        </w:trPr>
+        <w:tc>
+          <w:tcPr>
+            <w:tcW w:w="0" w:type="auto"/>
+            <w:vAlign w:val="center"/>
+            <w:hideMark/>
+          </w:tcPr>
+          <w:p>
+            <w:pPr>
+              <w:pStyle w:val="NormalWeb"/>
+              <w:rPr>
+                <w:b/>
+                <w:bCs/>
+              </w:rPr>
+            </w:pPr>
+            <w:r>
+              <w:rPr>
+                <w:b/>
+                <w:bCs/>
+              </w:rPr>
+              <w:t>Folder Name</w:t>
+            </w:r>
+          </w:p>
+        </w:tc>
+        <w:tc>
+          <w:tcPr>
+            <w:tcW w:w="0" w:type="auto"/>
+            <w:vAlign w:val="center"/>
+            <w:hideMark/>
+          </w:tcPr>
+          <w:p>
+            <w:pPr>
+              <w:pStyle w:val="NormalWeb"/>
+              <w:rPr>
+                <w:b/>
+                <w:bCs/>
+              </w:rPr>
+            </w:pPr>
+            <w:r>
+              <w:rPr>
+                <w:b/>
+                <w:bCs/>
+              </w:rPr>
+              <w:t>Purpose</w:t>
+            </w:r>
+          </w:p>
+        </w:tc>
+      </w:tr>
+      <w:tr>
+        <w:trPr>
+          <w:tblCellSpacing w:w="15" w:type="dxa"/>
+        </w:trPr>
+        <w:tc>
+          <w:tcPr>
+            <w:tcW w:w="0" w:type="auto"/>
+            <w:vAlign w:val="center"/>
+            <w:hideMark/>
+          </w:tcPr>
+          <w:p>
+            <w:pPr>
+              <w:pStyle w:val="NormalWeb"/>
+            </w:pPr>
+            <w:r>
+              <w:t>routes/</w:t>
+            </w:r>
+          </w:p>
+        </w:tc>
+        <w:tc>
+          <w:tcPr>
+            <w:tcW w:w="0" w:type="auto"/>
+            <w:vAlign w:val="center"/>
+            <w:hideMark/>
+          </w:tcPr>
+          <w:p>
+            <w:pPr>
+              <w:pStyle w:val="NormalWeb"/>
+            </w:pPr>
+            <w:r>
+              <w:t>Defines URL endpoints and connects them to controller functions.</w:t>
+            </w:r>
+          </w:p>
+        </w:tc>
+      </w:tr>
+      <w:tr>
+        <w:trPr>
+          <w:tblCellSpacing w:w="15" w:type="dxa"/>
+        </w:trPr>
+        <w:tc>
+          <w:tcPr>
+            <w:tcW w:w="0" w:type="auto"/>
+            <w:vAlign w:val="center"/>
+            <w:hideMark/>
+          </w:tcPr>
+          <w:p>
+            <w:pPr>
+              <w:pStyle w:val="NormalWeb"/>
+            </w:pPr>
+            <w:r>
+              <w:t>controllers/</w:t>
+            </w:r>
+          </w:p>
+        </w:tc>
+        <w:tc>
+          <w:tcPr>
+            <w:tcW w:w="0" w:type="auto"/>
+            <w:vAlign w:val="center"/>
+            <w:hideMark/>
+          </w:tcPr>
+          <w:p>
+            <w:pPr>
+              <w:pStyle w:val="NormalWeb"/>
+            </w:pPr>
+            <w:r>
+              <w:t>Contains the business logic for each route (e.g., how to create, read, or delete a ticket).</w:t>
+            </w:r>
+          </w:p>
+        </w:tc>
+      </w:tr>
+      <w:tr>
+        <w:trPr>
+          <w:tblCellSpacing w:w="15" w:type="dxa"/>
+        </w:trPr>
+        <w:tc>
+          <w:tcPr>
+            <w:tcW w:w="0" w:type="auto"/>
+            <w:vAlign w:val="center"/>
+            <w:hideMark/>
+          </w:tcPr>
+          <w:p>
+            <w:pPr>
+              <w:pStyle w:val="NormalWeb"/>
+            </w:pPr>
+            <w:r>
+              <w:lastRenderedPageBreak/>
+              <w:t>models/</w:t>
+            </w:r>
+          </w:p>
+        </w:tc>
+        <w:tc>
+          <w:tcPr>
+            <w:tcW w:w="0" w:type="auto"/>
+            <w:vAlign w:val="center"/>
+            <w:hideMark/>
+          </w:tcPr>
+          <w:p>
+            <w:pPr>
+              <w:pStyle w:val="NormalWeb"/>
+            </w:pPr>
+            <w:r>
+              <w:t>Defines the data schema and database interaction (usually with Mongoose for MongoDB or Sequelize for MySQL).</w:t>
+            </w:r>
+          </w:p>
+        </w:tc>
+      </w:tr>
+      <w:tr>
+        <w:trPr>
+          <w:tblCellSpacing w:w="15" w:type="dxa"/>
+        </w:trPr>
+        <w:tc>
+          <w:tcPr>
+            <w:tcW w:w="0" w:type="auto"/>
+            <w:vAlign w:val="center"/>
+            <w:hideMark/>
+          </w:tcPr>
+          <w:p>
+            <w:pPr>
+              <w:pStyle w:val="NormalWeb"/>
+            </w:pPr>
+            <w:r>
+              <w:t>middlewares/</w:t>
+            </w:r>
+          </w:p>
+        </w:tc>
+        <w:tc>
+          <w:tcPr>
+            <w:tcW w:w="0" w:type="auto"/>
+            <w:vAlign w:val="center"/>
+            <w:hideMark/>
+          </w:tcPr>
+          <w:p>
+            <w:pPr>
+              <w:pStyle w:val="NormalWeb"/>
+            </w:pPr>
+            <w:r>
+              <w:t>Functions that run before the request hits the controller (e.g., auth check, logging).</w:t>
+            </w:r>
+          </w:p>
+        </w:tc>
+      </w:tr>
+      <w:tr>
+        <w:trPr>
+          <w:tblCellSpacing w:w="15" w:type="dxa"/>
+        </w:trPr>
+        <w:tc>
+          <w:tcPr>
+            <w:tcW w:w="0" w:type="auto"/>
+            <w:vAlign w:val="center"/>
+            <w:hideMark/>
+          </w:tcPr>
+          <w:p>
+            <w:pPr>
+              <w:pStyle w:val="NormalWeb"/>
+            </w:pPr>
+            <w:r>
+              <w:t>utils/ or helpers/</w:t>
+            </w:r>
+          </w:p>
+        </w:tc>
+        <w:tc>
+          <w:tcPr>
+            <w:tcW w:w="0" w:type="auto"/>
+            <w:vAlign w:val="center"/>
+            <w:hideMark/>
+          </w:tcPr>
+          <w:p>
+            <w:pPr>
+              <w:pStyle w:val="NormalWeb"/>
+            </w:pPr>
+            <w:r>
+              <w:t>Utility functions used across the app (e.g., email sender, date formatter, random ID generator).</w:t>
+            </w:r>
+          </w:p>
+        </w:tc>
+      </w:tr>
+      <w:tr>
+        <w:trPr>
+          <w:tblCellSpacing w:w="15" w:type="dxa"/>
+        </w:trPr>
+        <w:tc>
+          <w:tcPr>
+            <w:tcW w:w="0" w:type="auto"/>
+            <w:vAlign w:val="center"/>
+            <w:hideMark/>
+          </w:tcPr>
+          <w:p>
+            <w:pPr>
+              <w:pStyle w:val="NormalWeb"/>
+            </w:pPr>
+            <w:r>
+              <w:t>services/</w:t>
+            </w:r>
+          </w:p>
+        </w:tc>
+        <w:tc>
+          <w:tcPr>
+            <w:tcW w:w="0" w:type="auto"/>
+            <w:vAlign w:val="center"/>
+            <w:hideMark/>
+          </w:tcPr>
+          <w:p>
+            <w:pPr>
+              <w:pStyle w:val="NormalWeb"/>
+            </w:pPr>
+            <w:r>
+              <w:t>Business logic layer—used when separating it from controllers for better abstraction (e.g., payment service, ML model service).</w:t>
+            </w:r>
+          </w:p>
+        </w:tc>
+      </w:tr>
+      <w:tr>
+        <w:trPr>
+          <w:tblCellSpacing w:w="15" w:type="dxa"/>
+        </w:trPr>
+        <w:tc>
+          <w:tcPr>
+            <w:tcW w:w="0" w:type="auto"/>
+            <w:vAlign w:val="center"/>
+            <w:hideMark/>
+          </w:tcPr>
+          <w:p>
+            <w:pPr>
+              <w:pStyle w:val="NormalWeb"/>
+            </w:pPr>
+            <w:r>
+              <w:t>config/</w:t>
+            </w:r>
+          </w:p>
+        </w:tc>
+        <w:tc>
+          <w:tcPr>
+            <w:tcW w:w="0" w:type="auto"/>
+            <w:vAlign w:val="center"/>
+            <w:hideMark/>
+          </w:tcPr>
+          <w:p>
+            <w:pPr>
+              <w:pStyle w:val="NormalWeb"/>
+            </w:pPr>
+            <w:r>
+              <w:t>Stores config files like DB credentials, environment configs, third-party API keys.</w:t>
+            </w:r>
+          </w:p>
+        </w:tc>
+      </w:tr>
+      <w:tr>
+        <w:trPr>
+          <w:tblCellSpacing w:w="15" w:type="dxa"/>
+        </w:trPr>
+        <w:tc>
+          <w:tcPr>
+            <w:tcW w:w="0" w:type="auto"/>
+            <w:vAlign w:val="center"/>
+            <w:hideMark/>
+          </w:tcPr>
+          <w:p>
+            <w:pPr>
+              <w:pStyle w:val="NormalWeb"/>
+            </w:pPr>
+            <w:r>
+              <w:t>validations/</w:t>
+            </w:r>
+          </w:p>
+        </w:tc>
+        <w:tc>
+          <w:tcPr>
+            <w:tcW w:w="0" w:type="auto"/>
+            <w:vAlign w:val="center"/>
+            <w:hideMark/>
+          </w:tcPr>
+          <w:p>
+            <w:pPr>
+              <w:pStyle w:val="NormalWeb"/>
+            </w:pPr>
+            <w:r>
+              <w:t>Input validation logic (like using Joi, express-validator, etc.).</w:t>
+            </w:r>
+          </w:p>
+        </w:tc>
+      </w:tr>
+      <w:tr>
+        <w:trPr>
+          <w:tblCellSpacing w:w="15" w:type="dxa"/>
+        </w:trPr>
+        <w:tc>
+          <w:tcPr>
+            <w:tcW w:w="0" w:type="auto"/>
+            <w:vAlign w:val="center"/>
+            <w:hideMark/>
+          </w:tcPr>
+          <w:p>
+            <w:pPr>
+              <w:pStyle w:val="NormalWeb"/>
+            </w:pPr>
+            <w:r>
+              <w:t>constants/</w:t>
+            </w:r>
+          </w:p>
+        </w:tc>
+        <w:tc>
+          <w:tcPr>
+            <w:tcW w:w="0" w:type="auto"/>
+            <w:vAlign w:val="center"/>
+            <w:hideMark/>
+          </w:tcPr>
+          <w:p>
+            <w:pPr>
+              <w:pStyle w:val="NormalWeb"/>
+            </w:pPr>
+            <w:r>
+              <w:t>Static values/constants used across the project (e.g., role types, error codes).</w:t>
+            </w:r>
+          </w:p>
+        </w:tc>
+      </w:tr>
+      <w:tr>
+        <w:trPr>
+          <w:tblCellSpacing w:w="15" w:type="dxa"/>
+        </w:trPr>
+        <w:tc>
+          <w:tcPr>
+            <w:tcW w:w="0" w:type="auto"/>
+            <w:vAlign w:val="center"/>
+            <w:hideMark/>
+          </w:tcPr>
+          <w:p>
+            <w:pPr>
+              <w:pStyle w:val="NormalWeb"/>
+            </w:pPr>
+            <w:r>
+              <w:t>jobs/ or workers/</w:t>
+            </w:r>
+          </w:p>
+        </w:tc>
+        <w:tc>
+          <w:tcPr>
+            <w:tcW w:w="0" w:type="auto"/>
+            <w:vAlign w:val="center"/>
+            <w:hideMark/>
+          </w:tcPr>
+          <w:p>
+            <w:pPr>
+              <w:pStyle w:val="NormalWeb"/>
+            </w:pPr>
+            <w:r>
+              <w:t>Background jobs or scheduled tasks (e.g., auto-closing old tickets, cron jobs).</w:t>
+            </w:r>
+          </w:p>
+        </w:tc>
+      </w:tr>
+      <w:tr>
+        <w:trPr>
+          <w:tblCellSpacing w:w="15" w:type="dxa"/>
+        </w:trPr>
+        <w:tc>
+          <w:tcPr>
+            <w:tcW w:w="0" w:type="auto"/>
+            <w:vAlign w:val="center"/>
+            <w:hideMark/>
+          </w:tcPr>
+          <w:p>
+            <w:pPr>
+              <w:pStyle w:val="NormalWeb"/>
+            </w:pPr>
+            <w:r>
+              <w:t>logs/</w:t>
+            </w:r>
+          </w:p>
+        </w:tc>
+        <w:tc>
+          <w:tcPr>
+            <w:tcW w:w="0" w:type="auto"/>
+            <w:vAlign w:val="center"/>
+            <w:hideMark/>
+          </w:tcPr>
+          <w:p>
+            <w:pPr>
+              <w:pStyle w:val="NormalWeb"/>
+            </w:pPr>
+            <w:r>
+              <w:t>Application logs (e.g., Winston or Morgan logs can be saved here).</w:t>
+            </w:r>
+          </w:p>
+        </w:tc>
+      </w:tr>
+      <w:tr>
+        <w:trPr>
+          <w:tblCellSpacing w:w="15" w:type="dxa"/>
+        </w:trPr>
+        <w:tc>
+          <w:tcPr>
+            <w:tcW w:w="0" w:type="auto"/>
+            <w:vAlign w:val="center"/>
+            <w:hideMark/>
+          </w:tcPr>
+          <w:p>
+            <w:pPr>
+              <w:pStyle w:val="NormalWeb"/>
+            </w:pPr>
+            <w:r>
+              <w:t>uploads/ or public/</w:t>
+            </w:r>
+          </w:p>
+        </w:tc>
+        <w:tc>
+          <w:tcPr>
+            <w:tcW w:w="0" w:type="auto"/>
+            <w:vAlign w:val="center"/>
+            <w:hideMark/>
+          </w:tcPr>
+          <w:p>
+            <w:pPr>
+              <w:pStyle w:val="NormalWeb"/>
+            </w:pPr>
+            <w:r>
+              <w:t>Static files like images, attachments, etc.</w:t>
+            </w:r>
+          </w:p>
+        </w:tc>
+      </w:tr>
+      <w:tr>
+        <w:trPr>
+          <w:tblCellSpacing w:w="15" w:type="dxa"/>
+        </w:trPr>
+        <w:tc>
+          <w:tcPr>
+            <w:tcW w:w="0" w:type="auto"/>
+            <w:vAlign w:val="center"/>
+            <w:hideMark/>
+          </w:tcPr>
+          <w:p>
+            <w:pPr>
+              <w:pStyle w:val="NormalWeb"/>
+            </w:pPr>
+            <w:r>
+              <w:t>tests/</w:t>
+            </w:r>
+          </w:p>
+        </w:tc>
+        <w:tc>
+          <w:tcPr>
+            <w:tcW w:w="0" w:type="auto"/>
+            <w:vAlign w:val="center"/>
+            <w:hideMark/>
+          </w:tcPr>
+          <w:p>
+            <w:pPr>
+              <w:pStyle w:val="NormalWeb"/>
+            </w:pPr>
+            <w:r>
+              <w:t>Unit and integration tests (e.g., using Jest, Mocha).</w:t>
+            </w:r>
+          </w:p>
+        </w:tc>
+      </w:tr>
+      <w:tr>
+        <w:trPr>
+          <w:tblCellSpacing w:w="15" w:type="dxa"/>
+        </w:trPr>
+        <w:tc>
+          <w:tcPr>
+            <w:tcW w:w="0" w:type="auto"/>
+            <w:vAlign w:val="center"/>
+            <w:hideMark/>
+          </w:tcPr>
+          <w:p>
+            <w:pPr>
+              <w:pStyle w:val="NormalWeb"/>
+            </w:pPr>
+            <w:r>
+              <w:t>docs/</w:t>
+            </w:r>
+          </w:p>
+        </w:tc>
+        <w:tc>
+          <w:tcPr>
+            <w:tcW w:w="0" w:type="auto"/>
+            <w:vAlign w:val="center"/>
+            <w:hideMark/>
+          </w:tcPr>
+          <w:p>
+            <w:pPr>
+              <w:pStyle w:val="NormalWeb"/>
+            </w:pPr>
+            <w:r>
+              <w:t>API documentation or system design notes.</w:t>
+            </w:r>
+          </w:p>
+        </w:tc>
+      </w:tr>
+      <w:tr>
+        <w:trPr>
+          <w:tblCellSpacing w:w="15" w:type="dxa"/>
+        </w:trPr>
+        <w:tc>
+          <w:tcPr>
+            <w:tcW w:w="0" w:type="auto"/>
+            <w:vAlign w:val="center"/>
+            <w:hideMark/>
+          </w:tcPr>
+          <w:p>
+            <w:pPr>
+              <w:pStyle w:val="NormalWeb"/>
+            </w:pPr>
+            <w:r>
+              <w:t>scripts/</w:t>
+            </w:r>
+          </w:p>
+        </w:tc>
+        <w:tc>
+          <w:tcPr>
+            <w:tcW w:w="0" w:type="auto"/>
+            <w:vAlign w:val="center"/>
+            <w:hideMark/>
+          </w:tcPr>
+          <w:p>
+            <w:pPr>
+              <w:pStyle w:val="NormalWeb"/>
+            </w:pPr>
+            <w:r>
+              <w:t>One-time scripts (e.g., seeding DB, migrations).</w:t>
+            </w:r>
+          </w:p>
+        </w:tc>
+      </w:tr>
+      <w:tr>
+        <w:trPr>
+          <w:tblCellSpacing w:w="15" w:type="dxa"/>
+        </w:trPr>
+        <w:tc>
+          <w:tcPr>
+            <w:tcW w:w="0" w:type="auto"/>
+            <w:vAlign w:val="center"/>
+            <w:hideMark/>
+          </w:tcPr>
+          <w:p>
+            <w:pPr>
+              <w:pStyle w:val="NormalWeb"/>
+            </w:pPr>
+            <w:r>
+              <w:t>ingest/</w:t>
+            </w:r>
+          </w:p>
+        </w:tc>
+        <w:tc>
+          <w:tcPr>
+            <w:tcW w:w="0" w:type="auto"/>
+            <w:vAlign w:val="center"/>
+            <w:hideMark/>
+          </w:tcPr>
+          <w:p>
+            <w:pPr>
+              <w:pStyle w:val="NormalWeb"/>
+            </w:pPr>
+            <w:r>
+              <w:t>(Optional for ML/AI) Scripts or code for loading and preprocessing data.</w:t>
+            </w:r>
+          </w:p>
+        </w:tc>
+      </w:tr>
+      <w:tr>
+        <w:trPr>
+          <w:tblCellSpacing w:w="15" w:type="dxa"/>
+        </w:trPr>
+        <w:tc>
+          <w:tcPr>
+            <w:tcW w:w="0" w:type="auto"/>
+            <w:vAlign w:val="center"/>
+            <w:hideMark/>
+          </w:tcPr>
+          <w:p>
+            <w:pPr>
+              <w:pStyle w:val="NormalWeb"/>
+            </w:pPr>
+            <w:r>
+              <w:t>ml-models/ or ai/</w:t>
+            </w:r>
+          </w:p>
+        </w:tc>
+        <w:tc>
+          <w:tcPr>
+            <w:tcW w:w="0" w:type="auto"/>
+            <w:vAlign w:val="center"/>
+            <w:hideMark/>
+          </w:tcPr>
+          <w:p>
+            <w:pPr>
+              <w:pStyle w:val="NormalWeb"/>
+            </w:pPr>
+            <w:r>
+              <w:t>(Optional) Folder containing AI/ML-related models or inference code.</w:t>
+            </w:r>
+          </w:p>
+        </w:tc>
+      </w:tr>
+    </w:tbl>
+    <w:p>
+      <w:pPr>
+        <w:pStyle w:val="NormalWeb"/>
+      </w:pPr>
+      <w:r>
+        <w:pict w14:anchorId="442FDD48">
+          <v:rect id="_x0000_i1049" style="width:0;height:1.5pt" o:hralign="center" o:hrstd="t" o:hr="t" fillcolor="#a0a0a0" stroked="f"/>
+        </w:pict>
+      </w:r>
+    </w:p>
+    <w:p>
+      <w:pPr>
+        <w:pStyle w:val="NormalWeb"/>
+        <w:rPr>
+          <w:b/>
+          <w:bCs/>
+        </w:rPr>
+      </w:pPr>
+      <w:r>
+        <w:rPr>
+          <w:rFonts w:ascii="Segoe UI Emoji" w:hAnsi="Segoe UI Emoji" w:cs="Segoe UI Emoji"/>
+          <w:b/>
+          <w:bCs/>
+        </w:rPr>
+        <w:t>📁</w:t>
+      </w:r>
+      <w:r>
+        <w:rPr>
+          <w:b/>
+          <w:bCs/>
+        </w:rPr>
+        <w:t xml:space="preserve"> Common Frontend Folder Structure (React/Vue/etc.)</w:t>
+      </w:r>
+    </w:p>
+    <w:tbl>
+      <w:tblPr>
+        <w:tblW w:w="0" w:type="auto"/>
+        <w:tblCellSpacing w:w="15" w:type="dxa"/>
+        <w:tblCellMar>
+          <w:top w:w="15" w:type="dxa"/>
+          <w:left w:w="15" w:type="dxa"/>
+          <w:bottom w:w="15" w:type="dxa"/>
+          <w:right w:w="15" w:type="dxa"/>
+        </w:tblCellMar>
+        <w:tblLook w:val="04A0" w:firstRow="1" w:lastRow="0" w:firstColumn="1" w:lastColumn="0" w:noHBand="0" w:noVBand="1"/>
+      </w:tblPr>
+      <w:tblGrid>
+        <w:gridCol w:w="1702"/>
+        <w:gridCol w:w="6501"/>
+      </w:tblGrid>
+      <w:tr>
+        <w:trPr>
+          <w:tblHeader/>
+          <w:tblCellSpacing w:w="15" w:type="dxa"/>
+        </w:trPr>
+        <w:tc>
+          <w:tcPr>
+            <w:tcW w:w="0" w:type="auto"/>
+            <w:vAlign w:val="center"/>
+            <w:hideMark/>
+          </w:tcPr>
+          <w:p>
+            <w:pPr>
+              <w:pStyle w:val="NormalWeb"/>
+              <w:rPr>
+                <w:b/>
+                <w:bCs/>
+              </w:rPr>
+            </w:pPr>
+            <w:r>
+              <w:rPr>
+                <w:b/>
+                <w:bCs/>
+              </w:rPr>
+              <w:t>Folder Name</w:t>
+            </w:r>
+          </w:p>
+        </w:tc>
+        <w:tc>
+          <w:tcPr>
+            <w:tcW w:w="0" w:type="auto"/>
+            <w:vAlign w:val="center"/>
+            <w:hideMark/>
+          </w:tcPr>
+          <w:p>
+            <w:pPr>
+              <w:pStyle w:val="NormalWeb"/>
+              <w:rPr>
+                <w:b/>
+                <w:bCs/>
+              </w:rPr>
+            </w:pPr>
+            <w:r>
+              <w:rPr>
+                <w:b/>
+                <w:bCs/>
+              </w:rPr>
+              <w:t>Purpose</w:t>
+            </w:r>
+          </w:p>
+        </w:tc>
+      </w:tr>
+      <w:tr>
+        <w:trPr>
+          <w:tblCellSpacing w:w="15" w:type="dxa"/>
+        </w:trPr>
+        <w:tc>
+          <w:tcPr>
+            <w:tcW w:w="0" w:type="auto"/>
+            <w:vAlign w:val="center"/>
+            <w:hideMark/>
+          </w:tcPr>
+          <w:p>
+            <w:pPr>
+              <w:pStyle w:val="NormalWeb"/>
+            </w:pPr>
+            <w:r>
+              <w:t>components/</w:t>
+            </w:r>
+          </w:p>
+        </w:tc>
+        <w:tc>
+          <w:tcPr>
+            <w:tcW w:w="0" w:type="auto"/>
+            <w:vAlign w:val="center"/>
+            <w:hideMark/>
+          </w:tcPr>
+          <w:p>
+            <w:pPr>
+              <w:pStyle w:val="NormalWeb"/>
+            </w:pPr>
+            <w:r>
+              <w:t>Reusable UI components (buttons, modals, forms, etc.).</w:t>
+            </w:r>
+          </w:p>
+        </w:tc>
+      </w:tr>
+      <w:tr>
+        <w:trPr>
+          <w:tblCellSpacing w:w="15" w:type="dxa"/>
+        </w:trPr>
+        <w:tc>
+          <w:tcPr>
+            <w:tcW w:w="0" w:type="auto"/>
+            <w:vAlign w:val="center"/>
+            <w:hideMark/>
+          </w:tcPr>
+          <w:p>
+            <w:pPr>
+              <w:pStyle w:val="NormalWeb"/>
+            </w:pPr>
+            <w:r>
+              <w:t>pages/ or views/</w:t>
+            </w:r>
+          </w:p>
+        </w:tc>
+        <w:tc>
+          <w:tcPr>
+            <w:tcW w:w="0" w:type="auto"/>
+            <w:vAlign w:val="center"/>
+            <w:hideMark/>
+          </w:tcPr>
+          <w:p>
+            <w:pPr>
+              <w:pStyle w:val="NormalWeb"/>
+            </w:pPr>
+            <w:r>
+              <w:t>Page-level components mapped to routes (e.g., /dashboard, /login).</w:t>
+            </w:r>
+          </w:p>
+        </w:tc>
+      </w:tr>
+      <w:tr>
+        <w:trPr>
+          <w:tblCellSpacing w:w="15" w:type="dxa"/>
+        </w:trPr>
+        <w:tc>
+          <w:tcPr>
+            <w:tcW w:w="0" w:type="auto"/>
+            <w:vAlign w:val="center"/>
+            <w:hideMark/>
+          </w:tcPr>
+          <w:p>
+            <w:pPr>
+              <w:pStyle w:val="NormalWeb"/>
+            </w:pPr>
+            <w:r>
+              <w:t>assets/</w:t>
+            </w:r>
+          </w:p>
+        </w:tc>
+        <w:tc>
+          <w:tcPr>
+            <w:tcW w:w="0" w:type="auto"/>
+            <w:vAlign w:val="center"/>
+            <w:hideMark/>
+          </w:tcPr>
+          <w:p>
+            <w:pPr>
+              <w:pStyle w:val="NormalWeb"/>
+            </w:pPr>
+            <w:r>
+              <w:t>Static files like images, icons, fonts, etc.</w:t>
+            </w:r>
+          </w:p>
+        </w:tc>
+      </w:tr>
+      <w:tr>
+        <w:trPr>
+          <w:tblCellSpacing w:w="15" w:type="dxa"/>
+        </w:trPr>
+        <w:tc>
+          <w:tcPr>
+            <w:tcW w:w="0" w:type="auto"/>
+            <w:vAlign w:val="center"/>
+            <w:hideMark/>
+          </w:tcPr>
+          <w:p>
+            <w:pPr>
+              <w:pStyle w:val="NormalWeb"/>
+            </w:pPr>
+            <w:r>
+              <w:t>services/</w:t>
+            </w:r>
+          </w:p>
+        </w:tc>
+        <w:tc>
+          <w:tcPr>
+            <w:tcW w:w="0" w:type="auto"/>
+            <w:vAlign w:val="center"/>
+            <w:hideMark/>
+          </w:tcPr>
+          <w:p>
+            <w:pPr>
+              <w:pStyle w:val="NormalWeb"/>
+            </w:pPr>
+            <w:r>
+              <w:t>API calls (e.g., using Axios to communicate with backend).</w:t>
+            </w:r>
+          </w:p>
+        </w:tc>
+      </w:tr>
+      <w:tr>
+        <w:trPr>
+          <w:tblCellSpacing w:w="15" w:type="dxa"/>
+        </w:trPr>
+        <w:tc>
+          <w:tcPr>
+            <w:tcW w:w="0" w:type="auto"/>
+            <w:vAlign w:val="center"/>
+            <w:hideMark/>
+          </w:tcPr>
+          <w:p>
+            <w:pPr>
+              <w:pStyle w:val="NormalWeb"/>
+            </w:pPr>
+            <w:r>
+              <w:t>context/ or store/</w:t>
+            </w:r>
+          </w:p>
+        </w:tc>
+        <w:tc>
+          <w:tcPr>
+            <w:tcW w:w="0" w:type="auto"/>
+            <w:vAlign w:val="center"/>
+            <w:hideMark/>
+          </w:tcPr>
+          <w:p>
+            <w:pPr>
+              <w:pStyle w:val="NormalWeb"/>
+            </w:pPr>
+            <w:r>
+              <w:t>For state management (e.g., using React Context, Redux).</w:t>
+            </w:r>
+          </w:p>
+        </w:tc>
+      </w:tr>
+      <w:tr>
+        <w:trPr>
+          <w:tblCellSpacing w:w="15" w:type="dxa"/>
+        </w:trPr>
+        <w:tc>
+          <w:tcPr>
+            <w:tcW w:w="0" w:type="auto"/>
+            <w:vAlign w:val="center"/>
+            <w:hideMark/>
+          </w:tcPr>
+          <w:p>
+            <w:pPr>
+              <w:pStyle w:val="NormalWeb"/>
+            </w:pPr>
+            <w:r>
+              <w:t>hooks/</w:t>
+            </w:r>
+          </w:p>
+        </w:tc>
+        <w:tc>
+          <w:tcPr>
+            <w:tcW w:w="0" w:type="auto"/>
+            <w:vAlign w:val="center"/>
+            <w:hideMark/>
+          </w:tcPr>
+          <w:p>
+            <w:pPr>
+              <w:pStyle w:val="NormalWeb"/>
+            </w:pPr>
+            <w:r>
+              <w:t>Custom React hooks for logic reuse.</w:t>
+            </w:r>
+          </w:p>
+        </w:tc>
+      </w:tr>
+      <w:tr>
+        <w:trPr>
+          <w:tblCellSpacing w:w="15" w:type="dxa"/>
+        </w:trPr>
+        <w:tc>
+          <w:tcPr>
+            <w:tcW w:w="0" w:type="auto"/>
+            <w:vAlign w:val="center"/>
+            <w:hideMark/>
+          </w:tcPr>
+          <w:p>
+            <w:pPr>
+              <w:pStyle w:val="NormalWeb"/>
+            </w:pPr>
+            <w:r>
+              <w:t>styles/</w:t>
+            </w:r>
+          </w:p>
+        </w:tc>
+        <w:tc>
+          <w:tcPr>
+            <w:tcW w:w="0" w:type="auto"/>
+            <w:vAlign w:val="center"/>
+            <w:hideMark/>
+          </w:tcPr>
+          <w:p>
+            <w:pPr>
+              <w:pStyle w:val="NormalWeb"/>
+            </w:pPr>
+            <w:r>
+              <w:t>Global or modular CSS/SCSS files.</w:t>
+            </w:r>
+          </w:p>
+        </w:tc>
+      </w:tr>
+      <w:tr>
+        <w:trPr>
+          <w:tblCellSpacing w:w="15" w:type="dxa"/>
+        </w:trPr>
+        <w:tc>
+          <w:tcPr>
+            <w:tcW w:w="0" w:type="auto"/>
+            <w:vAlign w:val="center"/>
+            <w:hideMark/>
+          </w:tcPr>
+          <w:p>
+            <w:pPr>
+              <w:pStyle w:val="NormalWeb"/>
+            </w:pPr>
+            <w:r>
+              <w:t>constants/</w:t>
+            </w:r>
+          </w:p>
+        </w:tc>
+        <w:tc>
+          <w:tcPr>
+            <w:tcW w:w="0" w:type="auto"/>
+            <w:vAlign w:val="center"/>
+            <w:hideMark/>
+          </w:tcPr>
+          <w:p>
+            <w:pPr>
+              <w:pStyle w:val="NormalWeb"/>
+            </w:pPr>
+            <w:r>
+              <w:t>Frontend constants like roles, color codes, etc.</w:t>
+            </w:r>
+          </w:p>
+        </w:tc>
+      </w:tr>
+      <w:tr>
+        <w:trPr>
+          <w:tblCellSpacing w:w="15" w:type="dxa"/>
+        </w:trPr>
+        <w:tc>
+          <w:tcPr>
+            <w:tcW w:w="0" w:type="auto"/>
+            <w:vAlign w:val="center"/>
+            <w:hideMark/>
+          </w:tcPr>
+          <w:p>
+            <w:pPr>
+              <w:pStyle w:val="NormalWeb"/>
+            </w:pPr>
+            <w:r>
+              <w:t>utils/ or helpers/</w:t>
+            </w:r>
+          </w:p>
+        </w:tc>
+        <w:tc>
+          <w:tcPr>
+            <w:tcW w:w="0" w:type="auto"/>
+            <w:vAlign w:val="center"/>
+            <w:hideMark/>
+          </w:tcPr>
+          <w:p>
+            <w:pPr>
+              <w:pStyle w:val="NormalWeb"/>
+            </w:pPr>
+            <w:r>
+              <w:t>Frontend utilities like input validation, formatting.</w:t>
+            </w:r>
+          </w:p>
+        </w:tc>
+      </w:tr>
+    </w:tbl>
+    <w:p>
+      <w:pPr>
+        <w:pStyle w:val="NormalWeb"/>
+      </w:pPr>
+      <w:r>
+        <w:pict w14:anchorId="7B48E473">
+          <v:rect id="_x0000_i1050" style="width:0;height:1.5pt" o:hralign="center" o:hrstd="t" o:hr="t" fillcolor="#a0a0a0" stroked="f"/>
+        </w:pict>
+      </w:r>
+    </w:p>
+    <w:p>
+      <w:pPr>
+        <w:pStyle w:val="NormalWeb"/>
+        <w:rPr>
+          <w:b/>
+          <w:bCs/>
+        </w:rPr>
+      </w:pPr>
+      <w:r>
+        <w:rPr>
+          <w:rFonts w:ascii="Segoe UI Emoji" w:hAnsi="Segoe UI Emoji" w:cs="Segoe UI Emoji"/>
+          <w:b/>
+          <w:bCs/>
+        </w:rPr>
+        <w:t>📁</w:t>
+      </w:r>
+      <w:r>
+        <w:rPr>
+          <w:b/>
+          <w:bCs/>
+        </w:rPr>
+        <w:t xml:space="preserve"> Project Root Files</w:t>
+      </w:r>
+    </w:p>
+    <w:tbl>
+      <w:tblPr>
+        <w:tblW w:w="0" w:type="auto"/>
+        <w:tblCellSpacing w:w="15" w:type="dxa"/>
+        <w:tblCellMar>
+          <w:top w:w="15" w:type="dxa"/>
+          <w:left w:w="15" w:type="dxa"/>
+          <w:bottom w:w="15" w:type="dxa"/>
+          <w:right w:w="15" w:type="dxa"/>
+        </w:tblCellMar>
+        <w:tblLook w:val="04A0" w:firstRow="1" w:lastRow="0" w:firstColumn="1" w:lastColumn="0" w:noHBand="0" w:noVBand="1"/>
+      </w:tblPr>
+      <w:tblGrid>
+        <w:gridCol w:w="3395"/>
+        <w:gridCol w:w="5594"/>
+      </w:tblGrid>
+      <w:tr>
+        <w:trPr>
+          <w:tblHeader/>
+          <w:tblCellSpacing w:w="15" w:type="dxa"/>
+        </w:trPr>
+        <w:tc>
+          <w:tcPr>
+            <w:tcW w:w="0" w:type="auto"/>
+            <w:vAlign w:val="center"/>
+            <w:hideMark/>
+          </w:tcPr>
+          <w:p>
+            <w:pPr>
+              <w:pStyle w:val="NormalWeb"/>
+              <w:rPr>
+                <w:b/>
+                <w:bCs/>
+              </w:rPr>
+            </w:pPr>
+            <w:r>
+              <w:rPr>
+                <w:b/>
+                <w:bCs/>
+              </w:rPr>
+              <w:lastRenderedPageBreak/>
+              <w:t>File Name</w:t>
+            </w:r>
+          </w:p>
+        </w:tc>
+        <w:tc>
+          <w:tcPr>
+            <w:tcW w:w="0" w:type="auto"/>
+            <w:vAlign w:val="center"/>
+            <w:hideMark/>
+          </w:tcPr>
+          <w:p>
+            <w:pPr>
+              <w:pStyle w:val="NormalWeb"/>
+              <w:rPr>
+                <w:b/>
+                <w:bCs/>
+              </w:rPr>
+            </w:pPr>
+            <w:r>
+              <w:rPr>
+                <w:b/>
+                <w:bCs/>
+              </w:rPr>
+              <w:t>Purpose</w:t>
+            </w:r>
+          </w:p>
+        </w:tc>
+      </w:tr>
+      <w:tr>
+        <w:trPr>
+          <w:tblCellSpacing w:w="15" w:type="dxa"/>
+        </w:trPr>
+        <w:tc>
+          <w:tcPr>
+            <w:tcW w:w="0" w:type="auto"/>
+            <w:vAlign w:val="center"/>
+            <w:hideMark/>
+          </w:tcPr>
+          <w:p>
+            <w:pPr>
+              <w:pStyle w:val="NormalWeb"/>
+            </w:pPr>
+            <w:r>
+              <w:t>.env</w:t>
+            </w:r>
+          </w:p>
+        </w:tc>
+        <w:tc>
+          <w:tcPr>
+            <w:tcW w:w="0" w:type="auto"/>
+            <w:vAlign w:val="center"/>
+            <w:hideMark/>
+          </w:tcPr>
+          <w:p>
+            <w:pPr>
+              <w:pStyle w:val="NormalWeb"/>
+            </w:pPr>
+            <w:r>
+              <w:t>Stores environment variables (DB credentials, API keys).</w:t>
+            </w:r>
+          </w:p>
+        </w:tc>
+      </w:tr>
+      <w:tr>
+        <w:trPr>
+          <w:tblCellSpacing w:w="15" w:type="dxa"/>
+        </w:trPr>
+        <w:tc>
+          <w:tcPr>
+            <w:tcW w:w="0" w:type="auto"/>
+            <w:vAlign w:val="center"/>
+            <w:hideMark/>
+          </w:tcPr>
+          <w:p>
+            <w:pPr>
+              <w:pStyle w:val="NormalWeb"/>
+            </w:pPr>
+            <w:r>
+              <w:t>package.json</w:t>
+            </w:r>
+          </w:p>
+        </w:tc>
+        <w:tc>
+          <w:tcPr>
+            <w:tcW w:w="0" w:type="auto"/>
+            <w:vAlign w:val="center"/>
+            <w:hideMark/>
+          </w:tcPr>
+          <w:p>
+            <w:pPr>
+              <w:pStyle w:val="NormalWeb"/>
+            </w:pPr>
+            <w:r>
+              <w:t>NPM metadata, scripts, and dependencies.</w:t>
+            </w:r>
+          </w:p>
+        </w:tc>
+      </w:tr>
+      <w:tr>
+        <w:trPr>
+          <w:tblCellSpacing w:w="15" w:type="dxa"/>
+        </w:trPr>
+        <w:tc>
+          <w:tcPr>
+            <w:tcW w:w="0" w:type="auto"/>
+            <w:vAlign w:val="center"/>
+            <w:hideMark/>
+          </w:tcPr>
+          <w:p>
+            <w:pPr>
+              <w:pStyle w:val="NormalWeb"/>
+            </w:pPr>
+            <w:r>
+              <w:t>README.md</w:t>
+            </w:r>
+          </w:p>
+        </w:tc>
+        <w:tc>
+          <w:tcPr>
+            <w:tcW w:w="0" w:type="auto"/>
+            <w:vAlign w:val="center"/>
+            <w:hideMark/>
+          </w:tcPr>
+          <w:p>
+            <w:pPr>
+              <w:pStyle w:val="NormalWeb"/>
+            </w:pPr>
+            <w:r>
+              <w:t>Project description and setup guide.</w:t>
+            </w:r>
+          </w:p>
+        </w:tc>
+      </w:tr>
+      <w:tr>
+        <w:trPr>
+          <w:tblCellSpacing w:w="15" w:type="dxa"/>
+        </w:trPr>
+        <w:tc>
+          <w:tcPr>
+            <w:tcW w:w="0" w:type="auto"/>
+            <w:vAlign w:val="center"/>
+            <w:hideMark/>
+          </w:tcPr>
+          <w:p>
+            <w:pPr>
+              <w:pStyle w:val="NormalWeb"/>
+            </w:pPr>
+            <w:r>
+              <w:t>.gitignore</w:t>
+            </w:r>
+          </w:p>
+        </w:tc>
+        <w:tc>
+          <w:tcPr>
+            <w:tcW w:w="0" w:type="auto"/>
+            <w:vAlign w:val="center"/>
+            <w:hideMark/>
+          </w:tcPr>
+          <w:p>
+            <w:pPr>
+              <w:pStyle w:val="NormalWeb"/>
+            </w:pPr>
+            <w:r>
+              <w:t>Specifies what files/folders Git should ignore.</w:t>
+            </w:r>
+          </w:p>
+        </w:tc>
+      </w:tr>
+      <w:tr>
+        <w:trPr>
+          <w:tblCellSpacing w:w="15" w:type="dxa"/>
+        </w:trPr>
+        <w:tc>
+          <w:tcPr>
+            <w:tcW w:w="0" w:type="auto"/>
+            <w:vAlign w:val="center"/>
+            <w:hideMark/>
+          </w:tcPr>
+          <w:p>
+            <w:pPr>
+              <w:pStyle w:val="NormalWeb"/>
+            </w:pPr>
+            <w:r>
+              <w:t>index.js / server.js</w:t>
+            </w:r>
+          </w:p>
+        </w:tc>
+        <w:tc>
+          <w:tcPr>
+            <w:tcW w:w="0" w:type="auto"/>
+            <w:vAlign w:val="center"/>
+            <w:hideMark/>
+          </w:tcPr>
+          <w:p>
+            <w:pPr>
+              <w:pStyle w:val="NormalWeb"/>
+            </w:pPr>
+            <w:r>
+              <w:t>Entry point of the backend server.</w:t>
+            </w:r>
+          </w:p>
+        </w:tc>
+      </w:tr>
+      <w:tr>
+        <w:trPr>
+          <w:tblCellSpacing w:w="15" w:type="dxa"/>
+        </w:trPr>
+        <w:tc>
+          <w:tcPr>
+            <w:tcW w:w="0" w:type="auto"/>
+            <w:vAlign w:val="center"/>
+            <w:hideMark/>
+          </w:tcPr>
+          <w:p>
+            <w:pPr>
+              <w:pStyle w:val="NormalWeb"/>
+            </w:pPr>
+            <w:r>
+              <w:t>webpack.config.js or vite.config.js</w:t>
+            </w:r>
+          </w:p>
+        </w:tc>
+        <w:tc>
+          <w:tcPr>
+            <w:tcW w:w="0" w:type="auto"/>
+            <w:vAlign w:val="center"/>
+            <w:hideMark/>
+          </w:tcPr>
+          <w:p>
+            <w:pPr>
+              <w:pStyle w:val="NormalWeb"/>
+            </w:pPr>
+            <w:r>
+              <w:t>Build config for frontend (optional).</w:t>
+            </w:r>
+          </w:p>
+        </w:tc>
+      </w:tr>
+    </w:tbl>
+    <w:p>
+      <w:pPr>
+        <w:pStyle w:val="NormalWeb"/>
+      </w:pPr>
     </w:p>
     <w:p>
       <w:pPr>

</xml_diff>